<commit_message>
ADD PPT and reedit report
</commit_message>
<xml_diff>
--- a/Report.docx
+++ b/Report.docx
@@ -8,6 +8,7 @@
         <w:rPr>
           <w:b/>
           <w:bCs/>
+          <w:color w:val="C45911" w:themeColor="accent2" w:themeShade="BF"/>
           <w:sz w:val="40"/>
           <w:szCs w:val="40"/>
           <w:u w:val="single"/>
@@ -18,6 +19,7 @@
         <w:rPr>
           <w:b/>
           <w:bCs/>
+          <w:color w:val="C45911" w:themeColor="accent2" w:themeShade="BF"/>
           <w:sz w:val="40"/>
           <w:szCs w:val="40"/>
           <w:u w:val="single"/>
@@ -37,7 +39,100 @@
           <w:lang w:bidi="ar-SY"/>
         </w:rPr>
       </w:pPr>
-      <w:r>
+    </w:p>
+    <w:p>
+      <w:pPr>
+        <w:rPr>
+          <w:b/>
+          <w:bCs/>
+          <w:color w:val="BF8F00" w:themeColor="accent4" w:themeShade="BF"/>
+          <w:sz w:val="28"/>
+          <w:szCs w:val="28"/>
+          <w:u w:val="single"/>
+          <w:lang w:bidi="ar-SY"/>
+        </w:rPr>
+      </w:pPr>
+      <w:r>
+        <w:rPr>
+          <w:b/>
+          <w:bCs/>
+          <w:color w:val="BF8F00" w:themeColor="accent4" w:themeShade="BF"/>
+          <w:sz w:val="28"/>
+          <w:szCs w:val="28"/>
+          <w:u w:val="single"/>
+          <w:lang w:bidi="ar-SY"/>
+        </w:rPr>
+        <w:t xml:space="preserve">By Mohammad </w:t>
+      </w:r>
+      <w:proofErr w:type="spellStart"/>
+      <w:r>
+        <w:rPr>
+          <w:b/>
+          <w:bCs/>
+          <w:color w:val="BF8F00" w:themeColor="accent4" w:themeShade="BF"/>
+          <w:sz w:val="28"/>
+          <w:szCs w:val="28"/>
+          <w:u w:val="single"/>
+          <w:lang w:bidi="ar-SY"/>
+        </w:rPr>
+        <w:t>askar</w:t>
+      </w:r>
+      <w:proofErr w:type="spellEnd"/>
+      <w:r>
+        <w:rPr>
+          <w:b/>
+          <w:bCs/>
+          <w:color w:val="BF8F00" w:themeColor="accent4" w:themeShade="BF"/>
+          <w:sz w:val="28"/>
+          <w:szCs w:val="28"/>
+          <w:u w:val="single"/>
+          <w:lang w:bidi="ar-SY"/>
+        </w:rPr>
+        <w:t xml:space="preserve"> </w:t>
+      </w:r>
+      <w:proofErr w:type="spellStart"/>
+      <w:proofErr w:type="gramStart"/>
+      <w:r>
+        <w:rPr>
+          <w:b/>
+          <w:bCs/>
+          <w:color w:val="BF8F00" w:themeColor="accent4" w:themeShade="BF"/>
+          <w:sz w:val="28"/>
+          <w:szCs w:val="28"/>
+          <w:u w:val="single"/>
+          <w:lang w:bidi="ar-SY"/>
+        </w:rPr>
+        <w:t>MD,MSC</w:t>
+      </w:r>
+      <w:proofErr w:type="gramEnd"/>
+      <w:r>
+        <w:rPr>
+          <w:b/>
+          <w:bCs/>
+          <w:color w:val="BF8F00" w:themeColor="accent4" w:themeShade="BF"/>
+          <w:sz w:val="28"/>
+          <w:szCs w:val="28"/>
+          <w:u w:val="single"/>
+          <w:lang w:bidi="ar-SY"/>
+        </w:rPr>
+        <w:t>,PhD</w:t>
+      </w:r>
+      <w:proofErr w:type="spellEnd"/>
+      <w:r>
+        <w:rPr>
+          <w:b/>
+          <w:bCs/>
+          <w:color w:val="BF8F00" w:themeColor="accent4" w:themeShade="BF"/>
+          <w:sz w:val="28"/>
+          <w:szCs w:val="28"/>
+          <w:u w:val="single"/>
+          <w:lang w:bidi="ar-SY"/>
+        </w:rPr>
+        <w:t>, Syria</w:t>
+      </w:r>
+    </w:p>
+    <w:p>
+      <w:pPr>
         <w:rPr>
           <w:b/>
           <w:bCs/>
@@ -46,6 +141,28 @@
           <w:u w:val="single"/>
           <w:lang w:bidi="ar-SY"/>
         </w:rPr>
+      </w:pPr>
+    </w:p>
+    <w:p>
+      <w:pPr>
+        <w:rPr>
+          <w:b/>
+          <w:bCs/>
+          <w:sz w:val="36"/>
+          <w:szCs w:val="36"/>
+          <w:u w:val="single"/>
+          <w:lang w:bidi="ar-SY"/>
+        </w:rPr>
+      </w:pPr>
+      <w:r>
+        <w:rPr>
+          <w:b/>
+          <w:bCs/>
+          <w:sz w:val="36"/>
+          <w:szCs w:val="36"/>
+          <w:u w:val="single"/>
+          <w:lang w:bidi="ar-SY"/>
+        </w:rPr>
         <w:t>Introduction:</w:t>
       </w:r>
     </w:p>
@@ -67,6 +184,39 @@
           <w:szCs w:val="28"/>
           <w:lang w:bidi="ar-SY"/>
         </w:rPr>
+        <w:t xml:space="preserve">Syria has multi culture history and is considered one of the most adorable place to be visited by tourist. It has 14 cities. Both Hama and Homs locate in the middle of the country and can be good option as main residency place for tourist who can go to all other cities easily. Which one more suitable to you as </w:t>
+      </w:r>
+      <w:r>
+        <w:rPr>
+          <w:b/>
+          <w:bCs/>
+          <w:sz w:val="28"/>
+          <w:szCs w:val="28"/>
+          <w:lang w:bidi="ar-SY"/>
+        </w:rPr>
+        <w:t>Tourist?</w:t>
+      </w:r>
+    </w:p>
+    <w:p>
+      <w:pPr>
+        <w:rPr>
+          <w:b/>
+          <w:bCs/>
+          <w:color w:val="FF0000"/>
+          <w:sz w:val="28"/>
+          <w:szCs w:val="28"/>
+          <w:lang w:bidi="ar-SY"/>
+        </w:rPr>
+      </w:pPr>
+      <w:r>
+        <w:rPr>
+          <w:b/>
+          <w:bCs/>
+          <w:color w:val="FF0000"/>
+          <w:sz w:val="28"/>
+          <w:szCs w:val="28"/>
+          <w:lang w:bidi="ar-SY"/>
+        </w:rPr>
         <w:t>The aim of this project to discover the similarity and difference of two cities regarding Neighborhoods.</w:t>
       </w:r>
     </w:p>
@@ -88,20 +238,18 @@
           <w:szCs w:val="28"/>
           <w:lang w:bidi="ar-SY"/>
         </w:rPr>
-        <w:t xml:space="preserve">We will collect </w:t>
-      </w:r>
-      <w:proofErr w:type="spellStart"/>
-      <w:r>
-        <w:rPr>
-          <w:b/>
-          <w:bCs/>
-          <w:sz w:val="28"/>
-          <w:szCs w:val="28"/>
-          <w:lang w:bidi="ar-SY"/>
-        </w:rPr>
-        <w:t>infos</w:t>
-      </w:r>
-      <w:proofErr w:type="spellEnd"/>
+        <w:t>We will collect info</w:t>
+      </w:r>
+      <w:r>
+        <w:rPr>
+          <w:b/>
+          <w:bCs/>
+          <w:sz w:val="28"/>
+          <w:szCs w:val="28"/>
+          <w:lang w:bidi="ar-SY"/>
+        </w:rPr>
+        <w:t>rmation</w:t>
+      </w:r>
       <w:r>
         <w:rPr>
           <w:b/>
@@ -191,7 +339,53 @@
           <w:sz w:val="28"/>
           <w:szCs w:val="28"/>
         </w:rPr>
+        <w:t xml:space="preserve">Unfortunately, Syria doesn’t have formal source for information to depend on </w:t>
+      </w:r>
+      <w:r>
+        <w:rPr>
+          <w:b/>
+          <w:bCs/>
+          <w:sz w:val="28"/>
+          <w:szCs w:val="28"/>
+        </w:rPr>
+        <w:t>it.</w:t>
+      </w:r>
+      <w:r>
+        <w:rPr>
+          <w:b/>
+          <w:bCs/>
+          <w:sz w:val="28"/>
+          <w:szCs w:val="28"/>
+        </w:rPr>
+        <w:t xml:space="preserve"> So I scrap the required data from internet.</w:t>
+      </w:r>
+    </w:p>
+    <w:p>
+      <w:pPr>
+        <w:rPr>
+          <w:b/>
+          <w:bCs/>
+          <w:sz w:val="28"/>
+          <w:szCs w:val="28"/>
+        </w:rPr>
+      </w:pPr>
+      <w:r>
+        <w:rPr>
+          <w:b/>
+          <w:bCs/>
+          <w:sz w:val="28"/>
+          <w:szCs w:val="28"/>
+        </w:rPr>
         <w:t>Data collected from the following sources</w:t>
+      </w:r>
+      <w:r>
+        <w:rPr>
+          <w:b/>
+          <w:bCs/>
+          <w:sz w:val="28"/>
+          <w:szCs w:val="28"/>
+        </w:rPr>
+        <w:t>:</w:t>
       </w:r>
     </w:p>
     <w:p>
@@ -204,18 +398,40 @@
         <w:rPr>
           <w:b/>
           <w:bCs/>
-          <w:sz w:val="28"/>
-          <w:szCs w:val="28"/>
-        </w:rPr>
-      </w:pPr>
-      <w:r>
-        <w:rPr>
-          <w:b/>
-          <w:bCs/>
-          <w:sz w:val="28"/>
-          <w:szCs w:val="28"/>
-        </w:rPr>
-        <w:t>Name of Neighborhood: wikiwand.com</w:t>
+          <w:color w:val="C45911" w:themeColor="accent2" w:themeShade="BF"/>
+          <w:sz w:val="28"/>
+          <w:szCs w:val="28"/>
+        </w:rPr>
+      </w:pPr>
+      <w:r>
+        <w:rPr>
+          <w:b/>
+          <w:bCs/>
+          <w:color w:val="C45911" w:themeColor="accent2" w:themeShade="BF"/>
+          <w:sz w:val="28"/>
+          <w:szCs w:val="28"/>
+        </w:rPr>
+        <w:t>Name</w:t>
+      </w:r>
+      <w:r>
+        <w:rPr>
+          <w:b/>
+          <w:bCs/>
+          <w:color w:val="C45911" w:themeColor="accent2" w:themeShade="BF"/>
+          <w:sz w:val="28"/>
+          <w:szCs w:val="28"/>
+        </w:rPr>
+        <w:t>s</w:t>
+      </w:r>
+      <w:r>
+        <w:rPr>
+          <w:b/>
+          <w:bCs/>
+          <w:color w:val="C45911" w:themeColor="accent2" w:themeShade="BF"/>
+          <w:sz w:val="28"/>
+          <w:szCs w:val="28"/>
+        </w:rPr>
+        <w:t xml:space="preserve"> of Neighborhood: wikiwand.com</w:t>
       </w:r>
     </w:p>
     <w:p>
@@ -228,14 +444,16 @@
         <w:rPr>
           <w:b/>
           <w:bCs/>
-          <w:sz w:val="28"/>
-          <w:szCs w:val="28"/>
-        </w:rPr>
-      </w:pPr>
-      <w:r>
-        <w:rPr>
-          <w:b/>
-          <w:bCs/>
+          <w:color w:val="C45911" w:themeColor="accent2" w:themeShade="BF"/>
+          <w:sz w:val="28"/>
+          <w:szCs w:val="28"/>
+        </w:rPr>
+      </w:pPr>
+      <w:r>
+        <w:rPr>
+          <w:b/>
+          <w:bCs/>
+          <w:color w:val="C45911" w:themeColor="accent2" w:themeShade="BF"/>
           <w:sz w:val="28"/>
           <w:szCs w:val="28"/>
         </w:rPr>
@@ -252,14 +470,16 @@
         <w:rPr>
           <w:b/>
           <w:bCs/>
-          <w:sz w:val="28"/>
-          <w:szCs w:val="28"/>
-        </w:rPr>
-      </w:pPr>
-      <w:r>
-        <w:rPr>
-          <w:b/>
-          <w:bCs/>
+          <w:color w:val="C45911" w:themeColor="accent2" w:themeShade="BF"/>
+          <w:sz w:val="28"/>
+          <w:szCs w:val="28"/>
+        </w:rPr>
+      </w:pPr>
+      <w:r>
+        <w:rPr>
+          <w:b/>
+          <w:bCs/>
+          <w:color w:val="C45911" w:themeColor="accent2" w:themeShade="BF"/>
           <w:sz w:val="28"/>
           <w:szCs w:val="28"/>
         </w:rPr>
@@ -276,14 +496,16 @@
         <w:rPr>
           <w:b/>
           <w:bCs/>
-          <w:sz w:val="28"/>
-          <w:szCs w:val="28"/>
-        </w:rPr>
-      </w:pPr>
-      <w:r>
-        <w:rPr>
-          <w:b/>
-          <w:bCs/>
+          <w:color w:val="C45911" w:themeColor="accent2" w:themeShade="BF"/>
+          <w:sz w:val="28"/>
+          <w:szCs w:val="28"/>
+        </w:rPr>
+      </w:pPr>
+      <w:r>
+        <w:rPr>
+          <w:b/>
+          <w:bCs/>
+          <w:color w:val="C45911" w:themeColor="accent2" w:themeShade="BF"/>
           <w:sz w:val="28"/>
           <w:szCs w:val="28"/>
         </w:rPr>
@@ -293,11 +515,20 @@
         <w:rPr>
           <w:b/>
           <w:bCs/>
+          <w:color w:val="C45911" w:themeColor="accent2" w:themeShade="BF"/>
           <w:sz w:val="28"/>
           <w:szCs w:val="28"/>
         </w:rPr>
         <w:t>venues (within 500-meter radius)</w:t>
       </w:r>
+    </w:p>
+    <w:p>
+      <w:pPr>
+        <w:rPr>
+          <w:sz w:val="28"/>
+          <w:szCs w:val="28"/>
+        </w:rPr>
+      </w:pPr>
     </w:p>
     <w:p>
       <w:pPr>
@@ -346,9 +577,37 @@
         </w:rPr>
         <w:t>Maps show the Neighborhood in both cities</w:t>
       </w:r>
-    </w:p>
-    <w:p>
-      <w:pPr>
+      <w:r>
+        <w:rPr>
+          <w:b/>
+          <w:bCs/>
+          <w:sz w:val="28"/>
+          <w:szCs w:val="28"/>
+        </w:rPr>
+        <w:t>. We notice that</w:t>
+      </w:r>
+      <w:r>
+        <w:rPr>
+          <w:b/>
+          <w:bCs/>
+          <w:sz w:val="28"/>
+          <w:szCs w:val="28"/>
+        </w:rPr>
+        <w:t xml:space="preserve"> there are</w:t>
+      </w:r>
+      <w:r>
+        <w:rPr>
+          <w:b/>
+          <w:bCs/>
+          <w:sz w:val="28"/>
+          <w:szCs w:val="28"/>
+        </w:rPr>
+        <w:t xml:space="preserve"> many of Neighborhoods. On the following section we will try to cluster them according to similarity in venues which may be important for tourist.</w:t>
+      </w:r>
+    </w:p>
+    <w:p>
+      <w:pPr>
+        <w:keepNext/>
         <w:rPr>
           <w:noProof/>
           <w:sz w:val="28"/>
@@ -403,14 +662,6 @@
           <w:sz w:val="28"/>
           <w:szCs w:val="28"/>
         </w:rPr>
-        <w:t xml:space="preserve"> </w:t>
-      </w:r>
-      <w:r>
-        <w:rPr>
-          <w:noProof/>
-          <w:sz w:val="28"/>
-          <w:szCs w:val="28"/>
-        </w:rPr>
         <w:drawing>
           <wp:inline distT="0" distB="0" distL="0" distR="0" wp14:anchorId="6498C04F" wp14:editId="328E1354">
             <wp:extent cx="2590800" cy="1866381"/>
@@ -450,6 +701,201 @@
     </w:p>
     <w:p>
       <w:pPr>
+        <w:pStyle w:val="a4"/>
+        <w:jc w:val="center"/>
+        <w:rPr>
+          <w:b/>
+          <w:bCs/>
+        </w:rPr>
+      </w:pPr>
+      <w:r>
+        <w:rPr>
+          <w:b/>
+          <w:bCs/>
+        </w:rPr>
+        <w:t xml:space="preserve">Figure </w:t>
+      </w:r>
+      <w:r>
+        <w:rPr>
+          <w:b/>
+          <w:bCs/>
+        </w:rPr>
+        <w:t>1</w:t>
+      </w:r>
+      <w:r>
+        <w:rPr>
+          <w:b/>
+          <w:bCs/>
+        </w:rPr>
+        <w:t xml:space="preserve"> </w:t>
+      </w:r>
+      <w:r>
+        <w:rPr>
+          <w:b/>
+          <w:bCs/>
+          <w:lang w:val="en-GB"/>
+        </w:rPr>
+        <w:t>Hama</w:t>
+      </w:r>
+      <w:r>
+        <w:rPr>
+          <w:b/>
+          <w:bCs/>
+          <w:lang w:val="en-GB"/>
+        </w:rPr>
+        <w:t xml:space="preserve"> &amp; Homs maps</w:t>
+      </w:r>
+    </w:p>
+    <w:p>
+      <w:pPr>
+        <w:rPr>
+          <w:b/>
+          <w:bCs/>
+          <w:sz w:val="28"/>
+          <w:szCs w:val="28"/>
+        </w:rPr>
+      </w:pPr>
+      <w:r>
+        <w:rPr>
+          <w:b/>
+          <w:bCs/>
+          <w:sz w:val="28"/>
+          <w:szCs w:val="28"/>
+        </w:rPr>
+        <w:t xml:space="preserve">After scraping the data of cities from </w:t>
+      </w:r>
+      <w:proofErr w:type="spellStart"/>
+      <w:r>
+        <w:rPr>
+          <w:b/>
+          <w:bCs/>
+          <w:sz w:val="28"/>
+          <w:szCs w:val="28"/>
+          <w:u w:val="single"/>
+        </w:rPr>
+        <w:t>wikiwand</w:t>
+      </w:r>
+      <w:proofErr w:type="spellEnd"/>
+      <w:r>
+        <w:rPr>
+          <w:b/>
+          <w:bCs/>
+          <w:sz w:val="28"/>
+          <w:szCs w:val="28"/>
+        </w:rPr>
+        <w:t xml:space="preserve"> and </w:t>
+      </w:r>
+      <w:proofErr w:type="spellStart"/>
+      <w:r>
+        <w:rPr>
+          <w:b/>
+          <w:bCs/>
+          <w:sz w:val="28"/>
+          <w:szCs w:val="28"/>
+          <w:u w:val="single"/>
+        </w:rPr>
+        <w:t>wikimapia</w:t>
+      </w:r>
+      <w:proofErr w:type="spellEnd"/>
+      <w:r>
+        <w:rPr>
+          <w:b/>
+          <w:bCs/>
+          <w:sz w:val="28"/>
+          <w:szCs w:val="28"/>
+        </w:rPr>
+        <w:t xml:space="preserve"> to get the name of Nei</w:t>
+      </w:r>
+      <w:r>
+        <w:rPr>
+          <w:b/>
+          <w:bCs/>
+          <w:sz w:val="28"/>
+          <w:szCs w:val="28"/>
+        </w:rPr>
+        <w:t>gh</w:t>
+      </w:r>
+      <w:r>
+        <w:rPr>
+          <w:b/>
+          <w:bCs/>
+          <w:sz w:val="28"/>
+          <w:szCs w:val="28"/>
+        </w:rPr>
+        <w:t xml:space="preserve">borhood and geo location, we use </w:t>
+      </w:r>
+      <w:r>
+        <w:rPr>
+          <w:b/>
+          <w:bCs/>
+          <w:sz w:val="28"/>
+          <w:szCs w:val="28"/>
+          <w:u w:val="single"/>
+        </w:rPr>
+        <w:t xml:space="preserve">foursquare </w:t>
+      </w:r>
+      <w:proofErr w:type="spellStart"/>
+      <w:r>
+        <w:rPr>
+          <w:b/>
+          <w:bCs/>
+          <w:sz w:val="28"/>
+          <w:szCs w:val="28"/>
+          <w:u w:val="single"/>
+        </w:rPr>
+        <w:t>api</w:t>
+      </w:r>
+      <w:proofErr w:type="spellEnd"/>
+      <w:r>
+        <w:rPr>
+          <w:b/>
+          <w:bCs/>
+          <w:sz w:val="28"/>
+          <w:szCs w:val="28"/>
+          <w:u w:val="single"/>
+        </w:rPr>
+        <w:t xml:space="preserve"> </w:t>
+      </w:r>
+      <w:r>
+        <w:rPr>
+          <w:b/>
+          <w:bCs/>
+          <w:sz w:val="28"/>
+          <w:szCs w:val="28"/>
+        </w:rPr>
+        <w:t xml:space="preserve">to get venues in each Neighborhood and sort them according to </w:t>
+      </w:r>
+      <w:r>
+        <w:rPr>
+          <w:b/>
+          <w:bCs/>
+          <w:sz w:val="28"/>
+          <w:szCs w:val="28"/>
+        </w:rPr>
+        <w:t>frequency</w:t>
+      </w:r>
+      <w:r>
+        <w:rPr>
+          <w:b/>
+          <w:bCs/>
+          <w:sz w:val="28"/>
+          <w:szCs w:val="28"/>
+        </w:rPr>
+        <w:t xml:space="preserve"> (10 most common in each Neighborhood). All data from the two cities are used to build predictive model.</w:t>
+      </w:r>
+    </w:p>
+    <w:p>
+      <w:pPr>
+        <w:rPr>
+          <w:b/>
+          <w:bCs/>
+          <w:sz w:val="28"/>
+          <w:szCs w:val="28"/>
+        </w:rPr>
+      </w:pPr>
+    </w:p>
+    <w:p>
+      <w:pPr>
         <w:rPr>
           <w:b/>
           <w:bCs/>
@@ -458,9 +904,7 @@
           <w:u w:val="single"/>
         </w:rPr>
       </w:pPr>
-    </w:p>
-    <w:p>
-      <w:pPr>
+      <w:r>
         <w:rPr>
           <w:b/>
           <w:bCs/>
@@ -468,7 +912,8 @@
           <w:szCs w:val="32"/>
           <w:u w:val="single"/>
         </w:rPr>
-      </w:pPr>
+        <w:t>Predictive Models</w:t>
+      </w:r>
       <w:r>
         <w:rPr>
           <w:b/>
@@ -477,63 +922,95 @@
           <w:szCs w:val="32"/>
           <w:u w:val="single"/>
         </w:rPr>
-        <w:lastRenderedPageBreak/>
-        <w:t>Predictive Models</w:t>
-      </w:r>
-      <w:r>
-        <w:rPr>
-          <w:b/>
-          <w:bCs/>
+        <w:t>:</w:t>
+      </w:r>
+    </w:p>
+    <w:p>
+      <w:pPr>
+        <w:rPr>
+          <w:b/>
+          <w:bCs/>
+          <w:sz w:val="28"/>
+          <w:szCs w:val="28"/>
+        </w:rPr>
+      </w:pPr>
+      <w:r>
+        <w:rPr>
+          <w:b/>
+          <w:bCs/>
+          <w:sz w:val="28"/>
+          <w:szCs w:val="28"/>
+        </w:rPr>
+        <w:t xml:space="preserve">We use k-means to cluster the Neighborhood regarding venues within 500 </w:t>
+      </w:r>
+      <w:r>
+        <w:rPr>
+          <w:b/>
+          <w:bCs/>
+          <w:sz w:val="28"/>
+          <w:szCs w:val="28"/>
+        </w:rPr>
+        <w:t>meter.</w:t>
+      </w:r>
+    </w:p>
+    <w:p>
+      <w:pPr>
+        <w:rPr>
+          <w:b/>
+          <w:bCs/>
+          <w:color w:val="C45911" w:themeColor="accent2" w:themeShade="BF"/>
+          <w:sz w:val="28"/>
+          <w:szCs w:val="28"/>
+        </w:rPr>
+      </w:pPr>
+      <w:bookmarkStart w:id="0" w:name="_GoBack"/>
+      <w:r>
+        <w:rPr>
+          <w:b/>
+          <w:bCs/>
+          <w:color w:val="C45911" w:themeColor="accent2" w:themeShade="BF"/>
+          <w:sz w:val="28"/>
+          <w:szCs w:val="28"/>
+        </w:rPr>
+        <w:t>Elbow technique used to determine the number of cluster (k=5)</w:t>
+      </w:r>
+      <w:r>
+        <w:rPr>
+          <w:b/>
+          <w:bCs/>
+          <w:color w:val="C45911" w:themeColor="accent2" w:themeShade="BF"/>
+          <w:sz w:val="28"/>
+          <w:szCs w:val="28"/>
+        </w:rPr>
+        <w:t>.</w:t>
+      </w:r>
+    </w:p>
+    <w:bookmarkEnd w:id="0"/>
+    <w:p>
+      <w:pPr>
+        <w:rPr>
+          <w:b/>
+          <w:bCs/>
+          <w:sz w:val="28"/>
+          <w:szCs w:val="28"/>
+        </w:rPr>
+      </w:pPr>
+      <w:r>
+        <w:rPr>
+          <w:b/>
+          <w:bCs/>
+          <w:sz w:val="28"/>
+          <w:szCs w:val="28"/>
+        </w:rPr>
+        <w:t>Then we retrain the K-means using k=5 and redraw the result om map using Folium.</w:t>
+      </w:r>
+    </w:p>
+    <w:p>
+      <w:pPr>
+        <w:jc w:val="center"/>
+        <w:rPr>
           <w:sz w:val="32"/>
           <w:szCs w:val="32"/>
-          <w:u w:val="single"/>
-        </w:rPr>
-        <w:t>:</w:t>
-      </w:r>
-    </w:p>
-    <w:p>
-      <w:pPr>
-        <w:rPr>
-          <w:b/>
-          <w:bCs/>
-          <w:sz w:val="28"/>
-          <w:szCs w:val="28"/>
-        </w:rPr>
-      </w:pPr>
-      <w:r>
-        <w:rPr>
-          <w:b/>
-          <w:bCs/>
-          <w:sz w:val="28"/>
-          <w:szCs w:val="28"/>
-        </w:rPr>
-        <w:t xml:space="preserve">We use k-means to cluster the Neighborhood regarding venues within 500 meter </w:t>
-      </w:r>
-    </w:p>
-    <w:p>
-      <w:pPr>
-        <w:rPr>
-          <w:b/>
-          <w:bCs/>
-          <w:sz w:val="28"/>
-          <w:szCs w:val="28"/>
-        </w:rPr>
-      </w:pPr>
-      <w:r>
-        <w:rPr>
-          <w:b/>
-          <w:bCs/>
-          <w:sz w:val="28"/>
-          <w:szCs w:val="28"/>
-        </w:rPr>
-        <w:t>Elbow technique used to determine the number of cluster (k=5)</w:t>
-      </w:r>
-    </w:p>
-    <w:p>
-      <w:pPr>
-        <w:rPr>
-          <w:sz w:val="32"/>
-          <w:szCs w:val="32"/>
         </w:rPr>
       </w:pPr>
       <w:r>
@@ -542,6 +1019,7 @@
           <w:sz w:val="28"/>
           <w:szCs w:val="28"/>
         </w:rPr>
+        <w:lastRenderedPageBreak/>
         <w:drawing>
           <wp:inline distT="0" distB="0" distL="0" distR="0" wp14:anchorId="70A88C56" wp14:editId="1F03D6F7">
             <wp:extent cx="2800350" cy="1809750"/>
@@ -581,6 +1059,138 @@
     </w:p>
     <w:p>
       <w:pPr>
+        <w:pStyle w:val="a4"/>
+        <w:jc w:val="center"/>
+        <w:rPr>
+          <w:b/>
+          <w:bCs/>
+        </w:rPr>
+      </w:pPr>
+      <w:r>
+        <w:rPr>
+          <w:b/>
+          <w:bCs/>
+        </w:rPr>
+        <w:t xml:space="preserve">Figure </w:t>
+      </w:r>
+      <w:r>
+        <w:rPr>
+          <w:b/>
+          <w:bCs/>
+        </w:rPr>
+        <w:fldChar w:fldCharType="begin"/>
+      </w:r>
+      <w:r>
+        <w:rPr>
+          <w:b/>
+          <w:bCs/>
+        </w:rPr>
+        <w:instrText xml:space="preserve"> SEQ Figure \* ARABIC </w:instrText>
+      </w:r>
+      <w:r>
+        <w:rPr>
+          <w:b/>
+          <w:bCs/>
+        </w:rPr>
+        <w:fldChar w:fldCharType="separate"/>
+      </w:r>
+      <w:r>
+        <w:rPr>
+          <w:b/>
+          <w:bCs/>
+          <w:noProof/>
+        </w:rPr>
+        <w:t>1</w:t>
+      </w:r>
+      <w:r>
+        <w:rPr>
+          <w:b/>
+          <w:bCs/>
+        </w:rPr>
+        <w:fldChar w:fldCharType="end"/>
+      </w:r>
+      <w:r>
+        <w:rPr>
+          <w:b/>
+          <w:bCs/>
+        </w:rPr>
+        <w:t xml:space="preserve"> </w:t>
+      </w:r>
+      <w:r>
+        <w:rPr>
+          <w:b/>
+          <w:bCs/>
+          <w:lang w:val="en-GB"/>
+        </w:rPr>
+        <w:t>error curve for trained models regarding K</w:t>
+      </w:r>
+    </w:p>
+    <w:p>
+      <w:pPr>
+        <w:rPr>
+          <w:b/>
+          <w:bCs/>
+          <w:sz w:val="28"/>
+          <w:szCs w:val="28"/>
+        </w:rPr>
+      </w:pPr>
+    </w:p>
+    <w:p>
+      <w:pPr>
+        <w:rPr>
+          <w:b/>
+          <w:bCs/>
+          <w:sz w:val="28"/>
+          <w:szCs w:val="28"/>
+          <w:u w:val="single"/>
+        </w:rPr>
+      </w:pPr>
+      <w:r>
+        <w:rPr>
+          <w:b/>
+          <w:bCs/>
+          <w:sz w:val="36"/>
+          <w:szCs w:val="36"/>
+          <w:u w:val="single"/>
+          <w:lang w:bidi="ar-SY"/>
+        </w:rPr>
+        <w:t>Results</w:t>
+      </w:r>
+      <w:r>
+        <w:rPr>
+          <w:b/>
+          <w:bCs/>
+          <w:sz w:val="36"/>
+          <w:szCs w:val="36"/>
+          <w:u w:val="single"/>
+          <w:lang w:bidi="ar-SY"/>
+        </w:rPr>
+        <w:t xml:space="preserve"> and </w:t>
+      </w:r>
+      <w:r>
+        <w:rPr>
+          <w:b/>
+          <w:bCs/>
+          <w:sz w:val="36"/>
+          <w:szCs w:val="36"/>
+          <w:u w:val="single"/>
+          <w:lang w:bidi="ar-SY"/>
+        </w:rPr>
+        <w:t>Discussion</w:t>
+      </w:r>
+      <w:r>
+        <w:rPr>
+          <w:b/>
+          <w:bCs/>
+          <w:sz w:val="28"/>
+          <w:szCs w:val="28"/>
+          <w:u w:val="single"/>
+        </w:rPr>
+        <w:t>:</w:t>
+      </w:r>
+    </w:p>
+    <w:p>
+      <w:pPr>
         <w:rPr>
           <w:b/>
           <w:bCs/>
@@ -720,11 +1330,42 @@
     </w:p>
     <w:p>
       <w:pPr>
-        <w:rPr>
-          <w:sz w:val="28"/>
-          <w:szCs w:val="28"/>
-        </w:rPr>
-      </w:pPr>
+        <w:pStyle w:val="a4"/>
+        <w:jc w:val="center"/>
+        <w:rPr>
+          <w:b/>
+          <w:bCs/>
+        </w:rPr>
+      </w:pPr>
+      <w:r>
+        <w:rPr>
+          <w:b/>
+          <w:bCs/>
+        </w:rPr>
+        <w:t xml:space="preserve">Figure </w:t>
+      </w:r>
+      <w:r>
+        <w:rPr>
+          <w:b/>
+          <w:bCs/>
+        </w:rPr>
+        <w:t>3</w:t>
+      </w:r>
+      <w:r>
+        <w:rPr>
+          <w:b/>
+          <w:bCs/>
+        </w:rPr>
+        <w:t xml:space="preserve"> </w:t>
+      </w:r>
+      <w:r>
+        <w:rPr>
+          <w:b/>
+          <w:bCs/>
+          <w:lang w:val="en-GB"/>
+        </w:rPr>
+        <w:t>Hama &amp; Homs maps</w:t>
+      </w:r>
     </w:p>
     <w:p>
       <w:pPr>
@@ -754,7 +1395,105 @@
           <w:sz w:val="28"/>
           <w:szCs w:val="28"/>
         </w:rPr>
-        <w:t>Neighborhood with Hotel, Supermarket, and bar which is suitable for tourist</w:t>
+        <w:t xml:space="preserve">Neighborhood with Hotel, Supermarket, and bar which </w:t>
+      </w:r>
+      <w:r>
+        <w:rPr>
+          <w:b/>
+          <w:bCs/>
+          <w:color w:val="FF0000"/>
+          <w:sz w:val="28"/>
+          <w:szCs w:val="28"/>
+        </w:rPr>
+        <w:t>may be</w:t>
+      </w:r>
+      <w:r>
+        <w:rPr>
+          <w:b/>
+          <w:bCs/>
+          <w:color w:val="FF0000"/>
+          <w:sz w:val="28"/>
+          <w:szCs w:val="28"/>
+        </w:rPr>
+        <w:t xml:space="preserve"> suitable for </w:t>
+      </w:r>
+      <w:r>
+        <w:rPr>
+          <w:b/>
+          <w:bCs/>
+          <w:color w:val="FF0000"/>
+          <w:sz w:val="28"/>
+          <w:szCs w:val="28"/>
+        </w:rPr>
+        <w:t xml:space="preserve">residency of </w:t>
+      </w:r>
+      <w:r>
+        <w:rPr>
+          <w:b/>
+          <w:bCs/>
+          <w:color w:val="FF0000"/>
+          <w:sz w:val="28"/>
+          <w:szCs w:val="28"/>
+        </w:rPr>
+        <w:t>tourist</w:t>
+      </w:r>
+    </w:p>
+    <w:p>
+      <w:pPr>
+        <w:rPr>
+          <w:b/>
+          <w:bCs/>
+          <w:color w:val="FF0000"/>
+          <w:sz w:val="28"/>
+          <w:szCs w:val="28"/>
+        </w:rPr>
+      </w:pPr>
+      <w:r>
+        <w:rPr>
+          <w:noProof/>
+        </w:rPr>
+        <w:drawing>
+          <wp:inline distT="0" distB="0" distL="0" distR="0" wp14:anchorId="4F49E77F" wp14:editId="358BCD70">
+            <wp:extent cx="5067300" cy="1510030"/>
+            <wp:effectExtent l="0" t="0" r="0" b="0"/>
+            <wp:docPr id="2" name="صورة 2"/>
+            <wp:cNvGraphicFramePr>
+              <a:graphicFrameLocks xmlns:a="http://schemas.openxmlformats.org/drawingml/2006/main" noChangeAspect="1"/>
+            </wp:cNvGraphicFramePr>
+            <a:graphic xmlns:a="http://schemas.openxmlformats.org/drawingml/2006/main">
+              <a:graphicData uri="http://schemas.openxmlformats.org/drawingml/2006/picture">
+                <pic:pic xmlns:pic="http://schemas.openxmlformats.org/drawingml/2006/picture">
+                  <pic:nvPicPr>
+                    <pic:cNvPr id="1" name=""/>
+                    <pic:cNvPicPr/>
+                  </pic:nvPicPr>
+                  <pic:blipFill rotWithShape="1">
+                    <a:blip r:embed="rId10"/>
+                    <a:srcRect l="7639"/>
+                    <a:stretch/>
+                  </pic:blipFill>
+                  <pic:spPr bwMode="auto">
+                    <a:xfrm>
+                      <a:off x="0" y="0"/>
+                      <a:ext cx="5067300" cy="1510030"/>
+                    </a:xfrm>
+                    <a:prstGeom prst="rect">
+                      <a:avLst/>
+                    </a:prstGeom>
+                    <a:ln>
+                      <a:noFill/>
+                    </a:ln>
+                    <a:extLst>
+                      <a:ext uri="{53640926-AAD7-44D8-BBD7-CCE9431645EC}">
+                        <a14:shadowObscured xmlns:a14="http://schemas.microsoft.com/office/drawing/2010/main"/>
+                      </a:ext>
+                    </a:extLst>
+                  </pic:spPr>
+                </pic:pic>
+              </a:graphicData>
+            </a:graphic>
+          </wp:inline>
+        </w:drawing>
       </w:r>
     </w:p>
     <w:p>
@@ -767,7 +1506,9 @@
           <w:szCs w:val="28"/>
         </w:rPr>
       </w:pPr>
-      <w:r>
+    </w:p>
+    <w:p>
+      <w:pPr>
         <w:rPr>
           <w:b/>
           <w:bCs/>
@@ -775,7 +1516,145 @@
           <w:sz w:val="28"/>
           <w:szCs w:val="28"/>
         </w:rPr>
-        <w:t>purple cluster: Neighborhood with Bakery, Restaurant, and Café which is suitable for out-going</w:t>
+      </w:pPr>
+      <w:r>
+        <w:rPr>
+          <w:b/>
+          <w:bCs/>
+          <w:color w:val="7030A0"/>
+          <w:sz w:val="28"/>
+          <w:szCs w:val="28"/>
+        </w:rPr>
+        <w:lastRenderedPageBreak/>
+        <w:t xml:space="preserve">purple cluster: Neighborhood with Bakery, Restaurant, and Café which </w:t>
+      </w:r>
+      <w:r>
+        <w:rPr>
+          <w:b/>
+          <w:bCs/>
+          <w:color w:val="7030A0"/>
+          <w:sz w:val="28"/>
+          <w:szCs w:val="28"/>
+        </w:rPr>
+        <w:t>may be</w:t>
+      </w:r>
+      <w:r>
+        <w:rPr>
+          <w:b/>
+          <w:bCs/>
+          <w:color w:val="7030A0"/>
+          <w:sz w:val="28"/>
+          <w:szCs w:val="28"/>
+        </w:rPr>
+        <w:t xml:space="preserve"> suitable for out-going</w:t>
+      </w:r>
+      <w:r>
+        <w:rPr>
+          <w:b/>
+          <w:bCs/>
+          <w:color w:val="7030A0"/>
+          <w:sz w:val="28"/>
+          <w:szCs w:val="28"/>
+        </w:rPr>
+        <w:t xml:space="preserve"> (</w:t>
+      </w:r>
+      <w:r>
+        <w:rPr>
+          <w:b/>
+          <w:bCs/>
+          <w:color w:val="7030A0"/>
+          <w:sz w:val="28"/>
+          <w:szCs w:val="28"/>
+        </w:rPr>
+        <w:t>shopping</w:t>
+      </w:r>
+      <w:r>
+        <w:rPr>
+          <w:b/>
+          <w:bCs/>
+          <w:color w:val="7030A0"/>
+          <w:sz w:val="28"/>
+          <w:szCs w:val="28"/>
+        </w:rPr>
+        <w:t xml:space="preserve"> mainly, eating,</w:t>
+      </w:r>
+      <w:r>
+        <w:rPr>
+          <w:b/>
+          <w:bCs/>
+          <w:color w:val="7030A0"/>
+          <w:sz w:val="28"/>
+          <w:szCs w:val="28"/>
+        </w:rPr>
+        <w:t xml:space="preserve"> Drinking</w:t>
+      </w:r>
+      <w:r>
+        <w:rPr>
+          <w:b/>
+          <w:bCs/>
+          <w:color w:val="7030A0"/>
+          <w:sz w:val="28"/>
+          <w:szCs w:val="28"/>
+        </w:rPr>
+        <w:t>)</w:t>
+      </w:r>
+    </w:p>
+    <w:p>
+      <w:pPr>
+        <w:rPr>
+          <w:b/>
+          <w:bCs/>
+          <w:color w:val="7030A0"/>
+          <w:sz w:val="28"/>
+          <w:szCs w:val="28"/>
+        </w:rPr>
+      </w:pPr>
+      <w:r>
+        <w:rPr>
+          <w:noProof/>
+        </w:rPr>
+        <w:drawing>
+          <wp:inline distT="0" distB="0" distL="0" distR="0" wp14:anchorId="19E6617D" wp14:editId="2C2B8AB0">
+            <wp:extent cx="5057775" cy="1762125"/>
+            <wp:effectExtent l="0" t="0" r="9525" b="9525"/>
+            <wp:docPr id="7" name="صورة 7"/>
+            <wp:cNvGraphicFramePr>
+              <a:graphicFrameLocks xmlns:a="http://schemas.openxmlformats.org/drawingml/2006/main" noChangeAspect="1"/>
+            </wp:cNvGraphicFramePr>
+            <a:graphic xmlns:a="http://schemas.openxmlformats.org/drawingml/2006/main">
+              <a:graphicData uri="http://schemas.openxmlformats.org/drawingml/2006/picture">
+                <pic:pic xmlns:pic="http://schemas.openxmlformats.org/drawingml/2006/picture">
+                  <pic:nvPicPr>
+                    <pic:cNvPr id="1" name=""/>
+                    <pic:cNvPicPr/>
+                  </pic:nvPicPr>
+                  <pic:blipFill rotWithShape="1">
+                    <a:blip r:embed="rId11"/>
+                    <a:srcRect l="7812"/>
+                    <a:stretch/>
+                  </pic:blipFill>
+                  <pic:spPr bwMode="auto">
+                    <a:xfrm>
+                      <a:off x="0" y="0"/>
+                      <a:ext cx="5057775" cy="1762125"/>
+                    </a:xfrm>
+                    <a:prstGeom prst="rect">
+                      <a:avLst/>
+                    </a:prstGeom>
+                    <a:ln>
+                      <a:noFill/>
+                    </a:ln>
+                    <a:extLst>
+                      <a:ext uri="{53640926-AAD7-44D8-BBD7-CCE9431645EC}">
+                        <a14:shadowObscured xmlns:a14="http://schemas.microsoft.com/office/drawing/2010/main"/>
+                      </a:ext>
+                    </a:extLst>
+                  </pic:spPr>
+                </pic:pic>
+              </a:graphicData>
+            </a:graphic>
+          </wp:inline>
+        </w:drawing>
       </w:r>
     </w:p>
     <w:p>
@@ -786,42 +1665,127 @@
           <w:color w:val="2E74B5" w:themeColor="accent1" w:themeShade="BF"/>
           <w:sz w:val="28"/>
           <w:szCs w:val="28"/>
+          <w:lang w:bidi="ar-SY"/>
+        </w:rPr>
+      </w:pPr>
+      <w:r>
+        <w:rPr>
+          <w:b/>
+          <w:bCs/>
+          <w:color w:val="2E74B5" w:themeColor="accent1" w:themeShade="BF"/>
+          <w:sz w:val="28"/>
+          <w:szCs w:val="28"/>
+          <w:lang w:bidi="ar-SY"/>
+        </w:rPr>
+        <w:t xml:space="preserve">Dark cyan cluster: </w:t>
+      </w:r>
+      <w:r>
+        <w:rPr>
+          <w:b/>
+          <w:bCs/>
+          <w:color w:val="2E74B5" w:themeColor="accent1" w:themeShade="BF"/>
+          <w:sz w:val="28"/>
+          <w:szCs w:val="28"/>
+          <w:lang w:bidi="ar-SY"/>
+        </w:rPr>
+        <w:t>Neighborhood with Hotel and Dessert shop</w:t>
+      </w:r>
+      <w:r>
+        <w:rPr>
+          <w:b/>
+          <w:bCs/>
+          <w:color w:val="2E74B5" w:themeColor="accent1" w:themeShade="BF"/>
+          <w:sz w:val="28"/>
+          <w:szCs w:val="28"/>
+          <w:lang w:bidi="ar-SY"/>
+        </w:rPr>
+        <w:t xml:space="preserve"> which </w:t>
+      </w:r>
+      <w:r>
+        <w:rPr>
+          <w:b/>
+          <w:bCs/>
+          <w:color w:val="2E74B5" w:themeColor="accent1" w:themeShade="BF"/>
+          <w:sz w:val="28"/>
+          <w:szCs w:val="28"/>
+          <w:lang w:bidi="ar-SY"/>
+        </w:rPr>
+        <w:t>is</w:t>
+      </w:r>
+      <w:r>
+        <w:rPr>
+          <w:b/>
+          <w:bCs/>
+          <w:color w:val="2E74B5" w:themeColor="accent1" w:themeShade="BF"/>
+          <w:sz w:val="28"/>
+          <w:szCs w:val="28"/>
+          <w:lang w:bidi="ar-SY"/>
+        </w:rPr>
+        <w:t xml:space="preserve"> unique for Hama</w:t>
+      </w:r>
+      <w:r>
+        <w:rPr>
+          <w:b/>
+          <w:bCs/>
+          <w:color w:val="2E74B5" w:themeColor="accent1" w:themeShade="BF"/>
+          <w:sz w:val="28"/>
+          <w:szCs w:val="28"/>
+          <w:lang w:bidi="ar-SY"/>
+        </w:rPr>
+        <w:t xml:space="preserve"> and may be suitable for tourist who like dessert</w:t>
+      </w:r>
+    </w:p>
+    <w:p>
+      <w:pPr>
+        <w:rPr>
+          <w:b/>
+          <w:bCs/>
+          <w:color w:val="2E74B5" w:themeColor="accent1" w:themeShade="BF"/>
+          <w:sz w:val="28"/>
+          <w:szCs w:val="28"/>
           <w:rtl/>
           <w:lang w:bidi="ar-SY"/>
         </w:rPr>
       </w:pPr>
       <w:r>
         <w:rPr>
-          <w:b/>
-          <w:bCs/>
-          <w:color w:val="2E74B5" w:themeColor="accent1" w:themeShade="BF"/>
-          <w:sz w:val="28"/>
-          <w:szCs w:val="28"/>
-          <w:lang w:bidi="ar-SY"/>
-        </w:rPr>
-        <w:t xml:space="preserve">Dark cyan cluster: </w:t>
-      </w:r>
-      <w:r>
-        <w:rPr>
-          <w:b/>
-          <w:bCs/>
-          <w:color w:val="2E74B5" w:themeColor="accent1" w:themeShade="BF"/>
-          <w:sz w:val="28"/>
-          <w:szCs w:val="28"/>
-          <w:lang w:bidi="ar-SY"/>
-        </w:rPr>
-        <w:t>Neighborhood with Hotel and Dessert shop</w:t>
-      </w:r>
-      <w:r>
-        <w:rPr>
-          <w:b/>
-          <w:bCs/>
-          <w:color w:val="2E74B5" w:themeColor="accent1" w:themeShade="BF"/>
-          <w:sz w:val="28"/>
-          <w:szCs w:val="28"/>
-          <w:lang w:bidi="ar-SY"/>
-        </w:rPr>
-        <w:t xml:space="preserve"> which is unique for Hama</w:t>
+          <w:noProof/>
+        </w:rPr>
+        <w:drawing>
+          <wp:inline distT="0" distB="0" distL="0" distR="0" wp14:anchorId="5EEC08F0" wp14:editId="6099BD62">
+            <wp:extent cx="5486400" cy="1766570"/>
+            <wp:effectExtent l="0" t="0" r="0" b="5080"/>
+            <wp:docPr id="8" name="صورة 8"/>
+            <wp:cNvGraphicFramePr>
+              <a:graphicFrameLocks xmlns:a="http://schemas.openxmlformats.org/drawingml/2006/main" noChangeAspect="1"/>
+            </wp:cNvGraphicFramePr>
+            <a:graphic xmlns:a="http://schemas.openxmlformats.org/drawingml/2006/main">
+              <a:graphicData uri="http://schemas.openxmlformats.org/drawingml/2006/picture">
+                <pic:pic xmlns:pic="http://schemas.openxmlformats.org/drawingml/2006/picture">
+                  <pic:nvPicPr>
+                    <pic:cNvPr id="1" name=""/>
+                    <pic:cNvPicPr/>
+                  </pic:nvPicPr>
+                  <pic:blipFill>
+                    <a:blip r:embed="rId12"/>
+                    <a:stretch>
+                      <a:fillRect/>
+                    </a:stretch>
+                  </pic:blipFill>
+                  <pic:spPr>
+                    <a:xfrm>
+                      <a:off x="0" y="0"/>
+                      <a:ext cx="5486400" cy="1766570"/>
+                    </a:xfrm>
+                    <a:prstGeom prst="rect">
+                      <a:avLst/>
+                    </a:prstGeom>
+                  </pic:spPr>
+                </pic:pic>
+              </a:graphicData>
+            </a:graphic>
+          </wp:inline>
+        </w:drawing>
       </w:r>
     </w:p>
     <w:p>
@@ -856,6 +1820,136 @@
           <w:lang w:val="en-GB"/>
         </w:rPr>
         <w:t>: Neighbourhood with restaurant and markets (supermarket, market, or bakery)</w:t>
+      </w:r>
+      <w:r>
+        <w:rPr>
+          <w:b/>
+          <w:bCs/>
+          <w:color w:val="9CC2E5" w:themeColor="accent1" w:themeTint="99"/>
+          <w:sz w:val="28"/>
+          <w:szCs w:val="28"/>
+          <w:lang w:val="en-GB"/>
+        </w:rPr>
+        <w:t xml:space="preserve"> which may be suitable for </w:t>
+      </w:r>
+      <w:r>
+        <w:rPr>
+          <w:b/>
+          <w:bCs/>
+          <w:color w:val="9CC2E5" w:themeColor="accent1" w:themeTint="99"/>
+          <w:sz w:val="28"/>
+          <w:szCs w:val="28"/>
+          <w:lang w:val="en-GB"/>
+        </w:rPr>
+        <w:t xml:space="preserve">outgoing </w:t>
+      </w:r>
+      <w:r>
+        <w:rPr>
+          <w:b/>
+          <w:bCs/>
+          <w:color w:val="9CC2E5" w:themeColor="accent1" w:themeTint="99"/>
+          <w:sz w:val="28"/>
+          <w:szCs w:val="28"/>
+          <w:lang w:val="en-GB"/>
+        </w:rPr>
+        <w:br/>
+        <w:t>(</w:t>
+      </w:r>
+      <w:r>
+        <w:rPr>
+          <w:b/>
+          <w:bCs/>
+          <w:color w:val="9CC2E5" w:themeColor="accent1" w:themeTint="99"/>
+          <w:sz w:val="28"/>
+          <w:szCs w:val="28"/>
+          <w:lang w:val="en-GB"/>
+        </w:rPr>
+        <w:t xml:space="preserve">eating </w:t>
+      </w:r>
+      <w:r>
+        <w:rPr>
+          <w:b/>
+          <w:bCs/>
+          <w:color w:val="9CC2E5" w:themeColor="accent1" w:themeTint="99"/>
+          <w:sz w:val="28"/>
+          <w:szCs w:val="28"/>
+          <w:lang w:val="en-GB"/>
+        </w:rPr>
+        <w:t xml:space="preserve">mainly </w:t>
+      </w:r>
+      <w:r>
+        <w:rPr>
+          <w:b/>
+          <w:bCs/>
+          <w:color w:val="9CC2E5" w:themeColor="accent1" w:themeTint="99"/>
+          <w:sz w:val="28"/>
+          <w:szCs w:val="28"/>
+          <w:lang w:val="en-GB"/>
+        </w:rPr>
+        <w:t>and shopping</w:t>
+      </w:r>
+      <w:r>
+        <w:rPr>
+          <w:b/>
+          <w:bCs/>
+          <w:color w:val="9CC2E5" w:themeColor="accent1" w:themeTint="99"/>
+          <w:sz w:val="28"/>
+          <w:szCs w:val="28"/>
+          <w:lang w:val="en-GB"/>
+        </w:rPr>
+        <w:t>)</w:t>
+      </w:r>
+    </w:p>
+    <w:p>
+      <w:pPr>
+        <w:rPr>
+          <w:b/>
+          <w:bCs/>
+          <w:color w:val="9CC2E5" w:themeColor="accent1" w:themeTint="99"/>
+          <w:sz w:val="28"/>
+          <w:szCs w:val="28"/>
+          <w:lang w:val="en-GB"/>
+        </w:rPr>
+      </w:pPr>
+      <w:r>
+        <w:rPr>
+          <w:noProof/>
+        </w:rPr>
+        <w:drawing>
+          <wp:inline distT="0" distB="0" distL="0" distR="0" wp14:anchorId="25551ABA" wp14:editId="7EC262C0">
+            <wp:extent cx="5486400" cy="1948180"/>
+            <wp:effectExtent l="0" t="0" r="0" b="0"/>
+            <wp:docPr id="9" name="صورة 9"/>
+            <wp:cNvGraphicFramePr>
+              <a:graphicFrameLocks xmlns:a="http://schemas.openxmlformats.org/drawingml/2006/main" noChangeAspect="1"/>
+            </wp:cNvGraphicFramePr>
+            <a:graphic xmlns:a="http://schemas.openxmlformats.org/drawingml/2006/main">
+              <a:graphicData uri="http://schemas.openxmlformats.org/drawingml/2006/picture">
+                <pic:pic xmlns:pic="http://schemas.openxmlformats.org/drawingml/2006/picture">
+                  <pic:nvPicPr>
+                    <pic:cNvPr id="1" name=""/>
+                    <pic:cNvPicPr/>
+                  </pic:nvPicPr>
+                  <pic:blipFill>
+                    <a:blip r:embed="rId13"/>
+                    <a:stretch>
+                      <a:fillRect/>
+                    </a:stretch>
+                  </pic:blipFill>
+                  <pic:spPr>
+                    <a:xfrm>
+                      <a:off x="0" y="0"/>
+                      <a:ext cx="5486400" cy="1948180"/>
+                    </a:xfrm>
+                    <a:prstGeom prst="rect">
+                      <a:avLst/>
+                    </a:prstGeom>
+                  </pic:spPr>
+                </pic:pic>
+              </a:graphicData>
+            </a:graphic>
+          </wp:inline>
+        </w:drawing>
       </w:r>
     </w:p>
     <w:p>
@@ -903,25 +1997,99 @@
         </w:rPr>
         <w:t xml:space="preserve"> which is unique for Homs</w:t>
       </w:r>
-    </w:p>
-    <w:p>
-      <w:pPr>
-        <w:rPr>
-          <w:sz w:val="28"/>
-          <w:szCs w:val="28"/>
-        </w:rPr>
-      </w:pPr>
-    </w:p>
-    <w:p>
-      <w:pPr>
-        <w:rPr>
-          <w:b/>
-          <w:bCs/>
-          <w:sz w:val="28"/>
-          <w:szCs w:val="28"/>
-          <w:u w:val="single"/>
-        </w:rPr>
-      </w:pPr>
+      <w:r>
+        <w:rPr>
+          <w:b/>
+          <w:bCs/>
+          <w:color w:val="C45911" w:themeColor="accent2" w:themeShade="BF"/>
+          <w:sz w:val="28"/>
+          <w:szCs w:val="28"/>
+          <w:lang w:val="en-GB"/>
+        </w:rPr>
+        <w:t xml:space="preserve"> and may be suitable for who like Pastry.</w:t>
+      </w:r>
+    </w:p>
+    <w:p>
+      <w:pPr>
+        <w:rPr>
+          <w:sz w:val="28"/>
+          <w:szCs w:val="28"/>
+        </w:rPr>
+      </w:pPr>
+      <w:r>
+        <w:rPr>
+          <w:noProof/>
+        </w:rPr>
+        <w:drawing>
+          <wp:inline distT="0" distB="0" distL="0" distR="0" wp14:anchorId="5F441813" wp14:editId="751103BF">
+            <wp:extent cx="5486400" cy="1205230"/>
+            <wp:effectExtent l="0" t="0" r="0" b="0"/>
+            <wp:docPr id="10" name="صورة 10"/>
+            <wp:cNvGraphicFramePr>
+              <a:graphicFrameLocks xmlns:a="http://schemas.openxmlformats.org/drawingml/2006/main" noChangeAspect="1"/>
+            </wp:cNvGraphicFramePr>
+            <a:graphic xmlns:a="http://schemas.openxmlformats.org/drawingml/2006/main">
+              <a:graphicData uri="http://schemas.openxmlformats.org/drawingml/2006/picture">
+                <pic:pic xmlns:pic="http://schemas.openxmlformats.org/drawingml/2006/picture">
+                  <pic:nvPicPr>
+                    <pic:cNvPr id="1" name=""/>
+                    <pic:cNvPicPr/>
+                  </pic:nvPicPr>
+                  <pic:blipFill>
+                    <a:blip r:embed="rId14"/>
+                    <a:stretch>
+                      <a:fillRect/>
+                    </a:stretch>
+                  </pic:blipFill>
+                  <pic:spPr>
+                    <a:xfrm>
+                      <a:off x="0" y="0"/>
+                      <a:ext cx="5486400" cy="1205230"/>
+                    </a:xfrm>
+                    <a:prstGeom prst="rect">
+                      <a:avLst/>
+                    </a:prstGeom>
+                  </pic:spPr>
+                </pic:pic>
+              </a:graphicData>
+            </a:graphic>
+          </wp:inline>
+        </w:drawing>
+      </w:r>
+    </w:p>
+    <w:p>
+      <w:pPr>
+        <w:rPr>
+          <w:b/>
+          <w:bCs/>
+          <w:sz w:val="36"/>
+          <w:szCs w:val="36"/>
+          <w:u w:val="single"/>
+          <w:lang w:bidi="ar-SY"/>
+        </w:rPr>
+      </w:pPr>
+    </w:p>
+    <w:p>
+      <w:pPr>
+        <w:rPr>
+          <w:b/>
+          <w:bCs/>
+          <w:color w:val="9CC2E5" w:themeColor="accent1" w:themeTint="99"/>
+          <w:sz w:val="28"/>
+          <w:szCs w:val="28"/>
+        </w:rPr>
+      </w:pPr>
+      <w:r>
+        <w:rPr>
+          <w:b/>
+          <w:bCs/>
+          <w:sz w:val="36"/>
+          <w:szCs w:val="36"/>
+          <w:u w:val="single"/>
+          <w:lang w:bidi="ar-SY"/>
+        </w:rPr>
+        <w:t>Conclusion</w:t>
+      </w:r>
       <w:r>
         <w:rPr>
           <w:b/>
@@ -930,18 +2098,19 @@
           <w:szCs w:val="32"/>
           <w:u w:val="single"/>
         </w:rPr>
-        <w:t>Conclusion</w:t>
-      </w:r>
-      <w:r>
-        <w:rPr>
-          <w:b/>
-          <w:bCs/>
-          <w:sz w:val="28"/>
-          <w:szCs w:val="28"/>
-          <w:u w:val="single"/>
-        </w:rPr>
         <w:t>:</w:t>
       </w:r>
+    </w:p>
+    <w:p>
+      <w:pPr>
+        <w:rPr>
+          <w:b/>
+          <w:bCs/>
+          <w:sz w:val="28"/>
+          <w:szCs w:val="28"/>
+          <w:u w:val="single"/>
+        </w:rPr>
+      </w:pPr>
     </w:p>
     <w:p>
       <w:pPr>
@@ -1026,8 +2195,6 @@
         </w:rPr>
         <w:t xml:space="preserve"> suitable for </w:t>
       </w:r>
-      <w:bookmarkStart w:id="0" w:name="_GoBack"/>
-      <w:bookmarkEnd w:id="0"/>
       <w:r>
         <w:rPr>
           <w:b/>
@@ -1124,6 +2291,16 @@
         </w:rPr>
         <w:t>out-going</w:t>
       </w:r>
+      <w:r>
+        <w:rPr>
+          <w:b/>
+          <w:bCs/>
+          <w:color w:val="7030A0"/>
+          <w:sz w:val="28"/>
+          <w:szCs w:val="28"/>
+        </w:rPr>
+        <w:t xml:space="preserve"> (shopping mainly)</w:t>
+      </w:r>
     </w:p>
     <w:p>
       <w:pPr>
@@ -1158,7 +2335,27 @@
           <w:sz w:val="28"/>
           <w:szCs w:val="28"/>
         </w:rPr>
-        <w:t xml:space="preserve"> have few Neighborhood with Restaurant and Markets</w:t>
+        <w:t xml:space="preserve"> have few Neighborhood </w:t>
+      </w:r>
+      <w:r>
+        <w:rPr>
+          <w:b/>
+          <w:bCs/>
+          <w:color w:val="9CC2E5" w:themeColor="accent1" w:themeTint="99"/>
+          <w:sz w:val="28"/>
+          <w:szCs w:val="28"/>
+        </w:rPr>
+        <w:t xml:space="preserve">for out-going </w:t>
+      </w:r>
+      <w:r>
+        <w:rPr>
+          <w:b/>
+          <w:bCs/>
+          <w:color w:val="9CC2E5" w:themeColor="accent1" w:themeTint="99"/>
+          <w:sz w:val="28"/>
+          <w:szCs w:val="28"/>
+        </w:rPr>
+        <w:t>(eating mainly)</w:t>
       </w:r>
     </w:p>
     <w:p>
@@ -1212,9 +2409,328 @@
         <w:rPr>
           <w:b/>
           <w:bCs/>
+          <w:sz w:val="36"/>
+          <w:szCs w:val="36"/>
+          <w:u w:val="single"/>
+          <w:lang w:bidi="ar-SY"/>
+        </w:rPr>
+      </w:pPr>
+    </w:p>
+    <w:p>
+      <w:pPr>
+        <w:rPr>
+          <w:b/>
+          <w:bCs/>
           <w:color w:val="9CC2E5" w:themeColor="accent1" w:themeTint="99"/>
           <w:sz w:val="28"/>
           <w:szCs w:val="28"/>
+        </w:rPr>
+      </w:pPr>
+      <w:r>
+        <w:rPr>
+          <w:b/>
+          <w:bCs/>
+          <w:sz w:val="36"/>
+          <w:szCs w:val="36"/>
+          <w:u w:val="single"/>
+          <w:lang w:bidi="ar-SY"/>
+        </w:rPr>
+        <w:t>Reference</w:t>
+      </w:r>
+      <w:r>
+        <w:rPr>
+          <w:b/>
+          <w:bCs/>
+          <w:sz w:val="36"/>
+          <w:szCs w:val="36"/>
+          <w:u w:val="single"/>
+          <w:lang w:bidi="ar-SY"/>
+        </w:rPr>
+        <w:t>s</w:t>
+      </w:r>
+      <w:r>
+        <w:rPr>
+          <w:b/>
+          <w:bCs/>
+          <w:sz w:val="32"/>
+          <w:szCs w:val="32"/>
+          <w:u w:val="single"/>
+        </w:rPr>
+        <w:t>:</w:t>
+      </w:r>
+    </w:p>
+    <w:p>
+      <w:pPr>
+        <w:numPr>
+          <w:ilvl w:val="0"/>
+          <w:numId w:val="3"/>
+        </w:numPr>
+        <w:spacing w:beforeAutospacing="1" w:after="0" w:afterAutospacing="1" w:line="240" w:lineRule="auto"/>
+        <w:textAlignment w:val="baseline"/>
+        <w:rPr>
+          <w:rFonts w:ascii="Times New Roman" w:eastAsia="Times New Roman" w:hAnsi="Times New Roman" w:cs="Times New Roman"/>
+          <w:sz w:val="30"/>
+          <w:szCs w:val="30"/>
+        </w:rPr>
+      </w:pPr>
+      <w:r>
+        <w:rPr>
+          <w:rFonts w:ascii="Times New Roman" w:eastAsia="Times New Roman" w:hAnsi="Times New Roman" w:cs="Times New Roman"/>
+          <w:sz w:val="30"/>
+          <w:szCs w:val="30"/>
+        </w:rPr>
+        <w:t>[1] </w:t>
+      </w:r>
+      <w:r>
+        <w:rPr>
+          <w:rFonts w:ascii="Times New Roman" w:eastAsia="Times New Roman" w:hAnsi="Times New Roman" w:cs="Times New Roman"/>
+          <w:color w:val="665ED0"/>
+          <w:sz w:val="30"/>
+          <w:szCs w:val="30"/>
+          <w:u w:val="single"/>
+          <w:bdr w:val="none" w:sz="0" w:space="0" w:color="auto" w:frame="1"/>
+        </w:rPr>
+        <w:t>Wiki</w:t>
+      </w:r>
+      <w:r>
+        <w:rPr>
+          <w:rFonts w:ascii="Times New Roman" w:eastAsia="Times New Roman" w:hAnsi="Times New Roman" w:cs="Times New Roman"/>
+          <w:color w:val="665ED0"/>
+          <w:sz w:val="30"/>
+          <w:szCs w:val="30"/>
+          <w:u w:val="single"/>
+          <w:bdr w:val="none" w:sz="0" w:space="0" w:color="auto" w:frame="1"/>
+          <w:lang w:val="en-GB"/>
+        </w:rPr>
+        <w:t>wand</w:t>
+      </w:r>
+    </w:p>
+    <w:p>
+      <w:pPr>
+        <w:numPr>
+          <w:ilvl w:val="0"/>
+          <w:numId w:val="3"/>
+        </w:numPr>
+        <w:spacing w:beforeAutospacing="1" w:after="0" w:afterAutospacing="1" w:line="240" w:lineRule="auto"/>
+        <w:textAlignment w:val="baseline"/>
+        <w:rPr>
+          <w:rFonts w:ascii="Times New Roman" w:eastAsia="Times New Roman" w:hAnsi="Times New Roman" w:cs="Times New Roman"/>
+          <w:sz w:val="30"/>
+          <w:szCs w:val="30"/>
+        </w:rPr>
+      </w:pPr>
+      <w:r>
+        <w:rPr>
+          <w:rFonts w:ascii="Times New Roman" w:eastAsia="Times New Roman" w:hAnsi="Times New Roman" w:cs="Times New Roman"/>
+          <w:sz w:val="30"/>
+          <w:szCs w:val="30"/>
+        </w:rPr>
+        <w:t>[2] </w:t>
+      </w:r>
+      <w:proofErr w:type="spellStart"/>
+      <w:r>
+        <w:rPr>
+          <w:rFonts w:ascii="Times New Roman" w:eastAsia="Times New Roman" w:hAnsi="Times New Roman" w:cs="Times New Roman"/>
+          <w:sz w:val="30"/>
+          <w:szCs w:val="30"/>
+        </w:rPr>
+        <w:fldChar w:fldCharType="begin"/>
+      </w:r>
+      <w:r>
+        <w:rPr>
+          <w:rFonts w:ascii="Times New Roman" w:eastAsia="Times New Roman" w:hAnsi="Times New Roman" w:cs="Times New Roman"/>
+          <w:sz w:val="30"/>
+          <w:szCs w:val="30"/>
+        </w:rPr>
+        <w:instrText xml:space="preserve"> HYPERLINK "https://geo.nyu.edu/catalog/stanford-nj696zj1674" \t "_blank" </w:instrText>
+      </w:r>
+      <w:r>
+        <w:rPr>
+          <w:rFonts w:ascii="Times New Roman" w:eastAsia="Times New Roman" w:hAnsi="Times New Roman" w:cs="Times New Roman"/>
+          <w:sz w:val="30"/>
+          <w:szCs w:val="30"/>
+        </w:rPr>
+        <w:fldChar w:fldCharType="separate"/>
+      </w:r>
+      <w:r>
+        <w:rPr>
+          <w:rFonts w:ascii="Times New Roman" w:eastAsia="Times New Roman" w:hAnsi="Times New Roman" w:cs="Times New Roman"/>
+          <w:color w:val="665ED0"/>
+          <w:sz w:val="30"/>
+          <w:szCs w:val="30"/>
+          <w:u w:val="single"/>
+          <w:bdr w:val="none" w:sz="0" w:space="0" w:color="auto" w:frame="1"/>
+        </w:rPr>
+        <w:t>Wikimapia</w:t>
+      </w:r>
+      <w:proofErr w:type="spellEnd"/>
+      <w:r>
+        <w:rPr>
+          <w:rFonts w:ascii="Times New Roman" w:eastAsia="Times New Roman" w:hAnsi="Times New Roman" w:cs="Times New Roman"/>
+          <w:sz w:val="30"/>
+          <w:szCs w:val="30"/>
+        </w:rPr>
+        <w:fldChar w:fldCharType="end"/>
+      </w:r>
+    </w:p>
+    <w:p>
+      <w:pPr>
+        <w:numPr>
+          <w:ilvl w:val="0"/>
+          <w:numId w:val="3"/>
+        </w:numPr>
+        <w:spacing w:beforeAutospacing="1" w:after="0" w:afterAutospacing="1" w:line="240" w:lineRule="auto"/>
+        <w:textAlignment w:val="baseline"/>
+        <w:rPr>
+          <w:rFonts w:ascii="Times New Roman" w:eastAsia="Times New Roman" w:hAnsi="Times New Roman" w:cs="Times New Roman"/>
+          <w:sz w:val="30"/>
+          <w:szCs w:val="30"/>
+        </w:rPr>
+      </w:pPr>
+      <w:r>
+        <w:rPr>
+          <w:rFonts w:ascii="Times New Roman" w:eastAsia="Times New Roman" w:hAnsi="Times New Roman" w:cs="Times New Roman"/>
+          <w:sz w:val="30"/>
+          <w:szCs w:val="30"/>
+        </w:rPr>
+        <w:t>[3] </w:t>
+      </w:r>
+      <w:proofErr w:type="spellStart"/>
+      <w:r>
+        <w:rPr>
+          <w:rFonts w:ascii="Times New Roman" w:eastAsia="Times New Roman" w:hAnsi="Times New Roman" w:cs="Times New Roman"/>
+          <w:sz w:val="30"/>
+          <w:szCs w:val="30"/>
+        </w:rPr>
+        <w:fldChar w:fldCharType="begin"/>
+      </w:r>
+      <w:r>
+        <w:rPr>
+          <w:rFonts w:ascii="Times New Roman" w:eastAsia="Times New Roman" w:hAnsi="Times New Roman" w:cs="Times New Roman"/>
+          <w:sz w:val="30"/>
+          <w:szCs w:val="30"/>
+        </w:rPr>
+        <w:instrText xml:space="preserve"> HYPERLINK "https://developer.foursquare.com/" \t "_blank" </w:instrText>
+      </w:r>
+      <w:r>
+        <w:rPr>
+          <w:rFonts w:ascii="Times New Roman" w:eastAsia="Times New Roman" w:hAnsi="Times New Roman" w:cs="Times New Roman"/>
+          <w:sz w:val="30"/>
+          <w:szCs w:val="30"/>
+        </w:rPr>
+        <w:fldChar w:fldCharType="separate"/>
+      </w:r>
+      <w:r>
+        <w:rPr>
+          <w:rFonts w:ascii="Times New Roman" w:eastAsia="Times New Roman" w:hAnsi="Times New Roman" w:cs="Times New Roman"/>
+          <w:color w:val="665ED0"/>
+          <w:sz w:val="30"/>
+          <w:szCs w:val="30"/>
+          <w:u w:val="single"/>
+          <w:bdr w:val="none" w:sz="0" w:space="0" w:color="auto" w:frame="1"/>
+        </w:rPr>
+        <w:t>Forsquare</w:t>
+      </w:r>
+      <w:proofErr w:type="spellEnd"/>
+      <w:r>
+        <w:rPr>
+          <w:rFonts w:ascii="Times New Roman" w:eastAsia="Times New Roman" w:hAnsi="Times New Roman" w:cs="Times New Roman"/>
+          <w:color w:val="665ED0"/>
+          <w:sz w:val="30"/>
+          <w:szCs w:val="30"/>
+          <w:u w:val="single"/>
+          <w:bdr w:val="none" w:sz="0" w:space="0" w:color="auto" w:frame="1"/>
+        </w:rPr>
+        <w:t xml:space="preserve"> API</w:t>
+      </w:r>
+      <w:r>
+        <w:rPr>
+          <w:rFonts w:ascii="Times New Roman" w:eastAsia="Times New Roman" w:hAnsi="Times New Roman" w:cs="Times New Roman"/>
+          <w:sz w:val="30"/>
+          <w:szCs w:val="30"/>
+        </w:rPr>
+        <w:fldChar w:fldCharType="end"/>
+      </w:r>
+    </w:p>
+    <w:p>
+      <w:pPr>
+        <w:numPr>
+          <w:ilvl w:val="0"/>
+          <w:numId w:val="3"/>
+        </w:numPr>
+        <w:spacing w:beforeAutospacing="1" w:after="0" w:afterAutospacing="1" w:line="240" w:lineRule="auto"/>
+        <w:textAlignment w:val="baseline"/>
+        <w:rPr>
+          <w:rFonts w:ascii="Times New Roman" w:eastAsia="Times New Roman" w:hAnsi="Times New Roman" w:cs="Times New Roman"/>
+          <w:sz w:val="30"/>
+          <w:szCs w:val="30"/>
+        </w:rPr>
+      </w:pPr>
+      <w:r>
+        <w:rPr>
+          <w:rFonts w:ascii="Times New Roman" w:eastAsia="Times New Roman" w:hAnsi="Times New Roman" w:cs="Times New Roman"/>
+          <w:sz w:val="30"/>
+          <w:szCs w:val="30"/>
+        </w:rPr>
+        <w:t>[4] </w:t>
+      </w:r>
+      <w:r>
+        <w:rPr>
+          <w:rFonts w:ascii="Times New Roman" w:eastAsia="Times New Roman" w:hAnsi="Times New Roman" w:cs="Times New Roman"/>
+          <w:color w:val="665ED0"/>
+          <w:sz w:val="30"/>
+          <w:szCs w:val="30"/>
+          <w:u w:val="single"/>
+          <w:bdr w:val="none" w:sz="0" w:space="0" w:color="auto" w:frame="1"/>
+        </w:rPr>
+        <w:t>Python 3.6 and Sklearn</w:t>
+      </w:r>
+    </w:p>
+    <w:p>
+      <w:pPr>
+        <w:numPr>
+          <w:ilvl w:val="0"/>
+          <w:numId w:val="3"/>
+        </w:numPr>
+        <w:spacing w:beforeAutospacing="1" w:after="0" w:afterAutospacing="1" w:line="240" w:lineRule="auto"/>
+        <w:textAlignment w:val="baseline"/>
+        <w:rPr>
+          <w:rFonts w:ascii="Times New Roman" w:eastAsia="Times New Roman" w:hAnsi="Times New Roman" w:cs="Times New Roman"/>
+          <w:sz w:val="30"/>
+          <w:szCs w:val="30"/>
+        </w:rPr>
+      </w:pPr>
+      <w:r>
+        <w:rPr>
+          <w:rFonts w:ascii="Times New Roman" w:eastAsia="Times New Roman" w:hAnsi="Times New Roman" w:cs="Times New Roman"/>
+          <w:sz w:val="30"/>
+          <w:szCs w:val="30"/>
+        </w:rPr>
+        <w:t>[5] </w:t>
+      </w:r>
+      <w:hyperlink r:id="rId15" w:tgtFrame="_blank" w:history="1">
+        <w:r>
+          <w:rPr>
+            <w:rFonts w:ascii="Times New Roman" w:eastAsia="Times New Roman" w:hAnsi="Times New Roman" w:cs="Times New Roman"/>
+            <w:color w:val="665ED0"/>
+            <w:sz w:val="30"/>
+            <w:szCs w:val="30"/>
+            <w:u w:val="single"/>
+            <w:bdr w:val="none" w:sz="0" w:space="0" w:color="auto" w:frame="1"/>
+          </w:rPr>
+          <w:t>Folium</w:t>
+        </w:r>
+      </w:hyperlink>
+    </w:p>
+    <w:p>
+      <w:pPr>
+        <w:rPr>
+          <w:b/>
+          <w:bCs/>
+          <w:sz w:val="36"/>
+          <w:szCs w:val="36"/>
+          <w:u w:val="single"/>
+          <w:lang w:bidi="ar-SY"/>
         </w:rPr>
       </w:pPr>
     </w:p>
@@ -1344,6 +2860,155 @@
     </w:lvl>
   </w:abstractNum>
   <w:abstractNum w:abstractNumId="1" w15:restartNumberingAfterBreak="0">
+    <w:nsid w:val="020E1470"/>
+    <w:multiLevelType w:val="multilevel"/>
+    <w:tmpl w:val="A3601086"/>
+    <w:lvl w:ilvl="0">
+      <w:start w:val="1"/>
+      <w:numFmt w:val="bullet"/>
+      <w:lvlText w:val=""/>
+      <w:lvlJc w:val="left"/>
+      <w:pPr>
+        <w:tabs>
+          <w:tab w:val="num" w:pos="720"/>
+        </w:tabs>
+        <w:ind w:left="720" w:hanging="360"/>
+      </w:pPr>
+      <w:rPr>
+        <w:rFonts w:ascii="Symbol" w:hAnsi="Symbol" w:hint="default"/>
+        <w:sz w:val="20"/>
+      </w:rPr>
+    </w:lvl>
+    <w:lvl w:ilvl="1" w:tentative="1">
+      <w:start w:val="1"/>
+      <w:numFmt w:val="bullet"/>
+      <w:lvlText w:val=""/>
+      <w:lvlJc w:val="left"/>
+      <w:pPr>
+        <w:tabs>
+          <w:tab w:val="num" w:pos="1440"/>
+        </w:tabs>
+        <w:ind w:left="1440" w:hanging="360"/>
+      </w:pPr>
+      <w:rPr>
+        <w:rFonts w:ascii="Symbol" w:hAnsi="Symbol" w:hint="default"/>
+        <w:sz w:val="20"/>
+      </w:rPr>
+    </w:lvl>
+    <w:lvl w:ilvl="2" w:tentative="1">
+      <w:start w:val="1"/>
+      <w:numFmt w:val="bullet"/>
+      <w:lvlText w:val=""/>
+      <w:lvlJc w:val="left"/>
+      <w:pPr>
+        <w:tabs>
+          <w:tab w:val="num" w:pos="2160"/>
+        </w:tabs>
+        <w:ind w:left="2160" w:hanging="360"/>
+      </w:pPr>
+      <w:rPr>
+        <w:rFonts w:ascii="Symbol" w:hAnsi="Symbol" w:hint="default"/>
+        <w:sz w:val="20"/>
+      </w:rPr>
+    </w:lvl>
+    <w:lvl w:ilvl="3" w:tentative="1">
+      <w:start w:val="1"/>
+      <w:numFmt w:val="bullet"/>
+      <w:lvlText w:val=""/>
+      <w:lvlJc w:val="left"/>
+      <w:pPr>
+        <w:tabs>
+          <w:tab w:val="num" w:pos="2880"/>
+        </w:tabs>
+        <w:ind w:left="2880" w:hanging="360"/>
+      </w:pPr>
+      <w:rPr>
+        <w:rFonts w:ascii="Symbol" w:hAnsi="Symbol" w:hint="default"/>
+        <w:sz w:val="20"/>
+      </w:rPr>
+    </w:lvl>
+    <w:lvl w:ilvl="4" w:tentative="1">
+      <w:start w:val="1"/>
+      <w:numFmt w:val="bullet"/>
+      <w:lvlText w:val=""/>
+      <w:lvlJc w:val="left"/>
+      <w:pPr>
+        <w:tabs>
+          <w:tab w:val="num" w:pos="3600"/>
+        </w:tabs>
+        <w:ind w:left="3600" w:hanging="360"/>
+      </w:pPr>
+      <w:rPr>
+        <w:rFonts w:ascii="Symbol" w:hAnsi="Symbol" w:hint="default"/>
+        <w:sz w:val="20"/>
+      </w:rPr>
+    </w:lvl>
+    <w:lvl w:ilvl="5" w:tentative="1">
+      <w:start w:val="1"/>
+      <w:numFmt w:val="bullet"/>
+      <w:lvlText w:val=""/>
+      <w:lvlJc w:val="left"/>
+      <w:pPr>
+        <w:tabs>
+          <w:tab w:val="num" w:pos="4320"/>
+        </w:tabs>
+        <w:ind w:left="4320" w:hanging="360"/>
+      </w:pPr>
+      <w:rPr>
+        <w:rFonts w:ascii="Symbol" w:hAnsi="Symbol" w:hint="default"/>
+        <w:sz w:val="20"/>
+      </w:rPr>
+    </w:lvl>
+    <w:lvl w:ilvl="6" w:tentative="1">
+      <w:start w:val="1"/>
+      <w:numFmt w:val="bullet"/>
+      <w:lvlText w:val=""/>
+      <w:lvlJc w:val="left"/>
+      <w:pPr>
+        <w:tabs>
+          <w:tab w:val="num" w:pos="5040"/>
+        </w:tabs>
+        <w:ind w:left="5040" w:hanging="360"/>
+      </w:pPr>
+      <w:rPr>
+        <w:rFonts w:ascii="Symbol" w:hAnsi="Symbol" w:hint="default"/>
+        <w:sz w:val="20"/>
+      </w:rPr>
+    </w:lvl>
+    <w:lvl w:ilvl="7" w:tentative="1">
+      <w:start w:val="1"/>
+      <w:numFmt w:val="bullet"/>
+      <w:lvlText w:val=""/>
+      <w:lvlJc w:val="left"/>
+      <w:pPr>
+        <w:tabs>
+          <w:tab w:val="num" w:pos="5760"/>
+        </w:tabs>
+        <w:ind w:left="5760" w:hanging="360"/>
+      </w:pPr>
+      <w:rPr>
+        <w:rFonts w:ascii="Symbol" w:hAnsi="Symbol" w:hint="default"/>
+        <w:sz w:val="20"/>
+      </w:rPr>
+    </w:lvl>
+    <w:lvl w:ilvl="8" w:tentative="1">
+      <w:start w:val="1"/>
+      <w:numFmt w:val="bullet"/>
+      <w:lvlText w:val=""/>
+      <w:lvlJc w:val="left"/>
+      <w:pPr>
+        <w:tabs>
+          <w:tab w:val="num" w:pos="6480"/>
+        </w:tabs>
+        <w:ind w:left="6480" w:hanging="360"/>
+      </w:pPr>
+      <w:rPr>
+        <w:rFonts w:ascii="Symbol" w:hAnsi="Symbol" w:hint="default"/>
+        <w:sz w:val="20"/>
+      </w:rPr>
+    </w:lvl>
+  </w:abstractNum>
+  <w:abstractNum w:abstractNumId="2" w15:restartNumberingAfterBreak="0">
     <w:nsid w:val="511B4021"/>
     <w:multiLevelType w:val="hybridMultilevel"/>
     <w:tmpl w:val="DD70A908"/>
@@ -1457,10 +3122,13 @@
     </w:lvl>
   </w:abstractNum>
   <w:num w:numId="1">
-    <w:abstractNumId w:val="1"/>
+    <w:abstractNumId w:val="2"/>
   </w:num>
   <w:num w:numId="2">
     <w:abstractNumId w:val="0"/>
+  </w:num>
+  <w:num w:numId="3">
+    <w:abstractNumId w:val="1"/>
   </w:num>
 </w:numbering>
 </file>
@@ -1859,6 +3527,25 @@
     <w:name w:val="Normal"/>
     <w:qFormat/>
   </w:style>
+  <w:style w:type="paragraph" w:styleId="3">
+    <w:name w:val="heading 3"/>
+    <w:basedOn w:val="a"/>
+    <w:link w:val="3Char"/>
+    <w:uiPriority w:val="9"/>
+    <w:qFormat/>
+    <w:rsid w:val="00066D4D"/>
+    <w:pPr>
+      <w:spacing w:before="100" w:beforeAutospacing="1" w:after="100" w:afterAutospacing="1" w:line="240" w:lineRule="auto"/>
+      <w:outlineLvl w:val="2"/>
+    </w:pPr>
+    <w:rPr>
+      <w:rFonts w:ascii="Times New Roman" w:eastAsia="Times New Roman" w:hAnsi="Times New Roman" w:cs="Times New Roman"/>
+      <w:b/>
+      <w:bCs/>
+      <w:sz w:val="27"/>
+      <w:szCs w:val="27"/>
+    </w:rPr>
+  </w:style>
   <w:style w:type="character" w:default="1" w:styleId="a0">
     <w:name w:val="Default Paragraph Font"/>
     <w:uiPriority w:val="1"/>
@@ -1896,6 +3583,51 @@
       <w:ind w:left="720"/>
       <w:contextualSpacing/>
     </w:pPr>
+  </w:style>
+  <w:style w:type="character" w:customStyle="1" w:styleId="3Char">
+    <w:name w:val="عنوان 3 Char"/>
+    <w:basedOn w:val="a0"/>
+    <w:link w:val="3"/>
+    <w:uiPriority w:val="9"/>
+    <w:rsid w:val="00066D4D"/>
+    <w:rPr>
+      <w:rFonts w:ascii="Times New Roman" w:eastAsia="Times New Roman" w:hAnsi="Times New Roman" w:cs="Times New Roman"/>
+      <w:b/>
+      <w:bCs/>
+      <w:sz w:val="27"/>
+      <w:szCs w:val="27"/>
+    </w:rPr>
+  </w:style>
+  <w:style w:type="character" w:styleId="Hyperlink">
+    <w:name w:val="Hyperlink"/>
+    <w:basedOn w:val="a0"/>
+    <w:uiPriority w:val="99"/>
+    <w:semiHidden/>
+    <w:unhideWhenUsed/>
+    <w:rsid w:val="00066D4D"/>
+    <w:rPr>
+      <w:color w:val="0000FF"/>
+      <w:u w:val="single"/>
+    </w:rPr>
+  </w:style>
+  <w:style w:type="paragraph" w:styleId="a4">
+    <w:name w:val="caption"/>
+    <w:basedOn w:val="a"/>
+    <w:next w:val="a"/>
+    <w:uiPriority w:val="35"/>
+    <w:unhideWhenUsed/>
+    <w:qFormat/>
+    <w:rsid w:val="006659B2"/>
+    <w:pPr>
+      <w:spacing w:after="200" w:line="240" w:lineRule="auto"/>
+    </w:pPr>
+    <w:rPr>
+      <w:i/>
+      <w:iCs/>
+      <w:color w:val="44546A" w:themeColor="text2"/>
+      <w:sz w:val="18"/>
+      <w:szCs w:val="18"/>
+    </w:rPr>
   </w:style>
 </w:styles>
 </file>

</xml_diff>